<commit_message>
Updated script to ingest the training data; Data Collection process and lableling completed
</commit_message>
<xml_diff>
--- a/Face Detection/Face Detection Documentation.docx
+++ b/Face Detection/Face Detection Documentation.docx
@@ -66,7 +66,7 @@
         </w:rPr>
         <w:br/>
       </w:r>
-      <w:hyperlink r:id="rId5" w:history="1">
+      <w:hyperlink r:id="rId6" w:history="1">
         <w:r>
           <w:rPr>
             <w:rStyle w:val="Hyperlink"/>
@@ -515,7 +515,23 @@
           <w:sz w:val="24"/>
           <w:szCs w:val="22"/>
         </w:rPr>
-        <w:t>Other methods include the use of feature-based cascade classifiers using the opencv library</w:t>
+        <w:t xml:space="preserve">Other methods include the use of feature-based cascade classifiers using the </w:t>
+      </w:r>
+      <w:proofErr w:type="spellStart"/>
+      <w:r>
+        <w:rPr>
+          <w:sz w:val="24"/>
+          <w:szCs w:val="22"/>
+        </w:rPr>
+        <w:t>opencv</w:t>
+      </w:r>
+      <w:proofErr w:type="spellEnd"/>
+      <w:r>
+        <w:rPr>
+          <w:sz w:val="24"/>
+          <w:szCs w:val="22"/>
+        </w:rPr>
+        <w:t xml:space="preserve"> library</w:t>
       </w:r>
     </w:p>
     <w:p>
@@ -552,7 +568,23 @@
           <w:sz w:val="24"/>
           <w:szCs w:val="22"/>
         </w:rPr>
-        <w:t>Kalman Filter tracking is used to predict face position. This increases the face detection rate and also meet the real time detection requirements.</w:t>
+        <w:t xml:space="preserve">Kalman Filter tracking is used to predict face position. This increases the face detection rate </w:t>
+      </w:r>
+      <w:proofErr w:type="gramStart"/>
+      <w:r>
+        <w:rPr>
+          <w:sz w:val="24"/>
+          <w:szCs w:val="22"/>
+        </w:rPr>
+        <w:t>and also</w:t>
+      </w:r>
+      <w:proofErr w:type="gramEnd"/>
+      <w:r>
+        <w:rPr>
+          <w:sz w:val="24"/>
+          <w:szCs w:val="22"/>
+        </w:rPr>
+        <w:t xml:space="preserve"> meet the real time detection requirements.</w:t>
       </w:r>
     </w:p>
     <w:p>
@@ -597,7 +629,7 @@
         </w:rPr>
         <w:t>Mukherjee et al. (</w:t>
       </w:r>
-      <w:hyperlink r:id="rId6" w:anchor="ref-CR27" w:tooltip="Mukherjee S, Saha S, Lahiri S, Das A, Bhunia AK, Konwer A, Chakraborty A (2017) Convolutional neural network based Face detection. In: Proceeding of 1st international conference on electronics, materials engineering and nano-technology, pp 1–5" w:history="1">
+      <w:hyperlink r:id="rId7" w:anchor="ref-CR27" w:tooltip="Mukherjee S, Saha S, Lahiri S, Das A, Bhunia AK, Konwer A, Chakraborty A (2017) Convolutional neural network based Face detection. In: Proceeding of 1st international conference on electronics, materials engineering and nano-technology, pp 1–5" w:history="1">
         <w:r>
           <w:rPr>
             <w:color w:val="00B0F0"/>
@@ -652,7 +684,7 @@
         </w:rPr>
         <w:t>Mukherjee et al. (</w:t>
       </w:r>
-      <w:hyperlink r:id="rId7" w:anchor="ref-CR27" w:tooltip="Mukherjee S, Saha S, Lahiri S, Das A, Bhunia AK, Konwer A, Chakraborty A (2017) Convolutional neural network based Face detection. In: Proceeding of 1st international conference on electronics, materials engineering and nano-technology, pp 1–5" w:history="1">
+      <w:hyperlink r:id="rId8" w:anchor="ref-CR27" w:tooltip="Mukherjee S, Saha S, Lahiri S, Das A, Bhunia AK, Konwer A, Chakraborty A (2017) Convolutional neural network based Face detection. In: Proceeding of 1st international conference on electronics, materials engineering and nano-technology, pp 1–5" w:history="1">
         <w:r>
           <w:rPr>
             <w:rStyle w:val="Hyperlink"/>
@@ -712,7 +744,7 @@
         </w:rPr>
         <w:t>Ren et al. (</w:t>
       </w:r>
-      <w:hyperlink r:id="rId8" w:anchor="ref-CR29" w:tooltip="Ren Z, Yang S, Zou F, Yang F, Luan C, Li K (2017) A face tracking framework based on convolutional neural networks and Kalman filter. In: Proceeding of 8th IEEE international conference on software engineering and service science, pp 410–413" w:history="1">
+      <w:hyperlink r:id="rId9" w:anchor="ref-CR29" w:tooltip="Ren Z, Yang S, Zou F, Yang F, Luan C, Li K (2017) A face tracking framework based on convolutional neural networks and Kalman filter. In: Proceeding of 8th IEEE international conference on software engineering and service science, pp 410–413" w:history="1">
         <w:r>
           <w:rPr>
             <w:rStyle w:val="Hyperlink"/>
@@ -1182,6 +1214,22 @@
         </w:rPr>
         <w:t>:</w:t>
       </w:r>
+    </w:p>
+    <w:p>
+      <w:pPr>
+        <w:rPr>
+          <w:sz w:val="24"/>
+          <w:szCs w:val="22"/>
+        </w:rPr>
+      </w:pPr>
+      <w:hyperlink r:id="rId10" w:history="1">
+        <w:r>
+          <w:rPr>
+            <w:rStyle w:val="Hyperlink"/>
+          </w:rPr>
+          <w:t>Face Recognition Homepage - Databases (face-rec.org)</w:t>
+        </w:r>
+      </w:hyperlink>
     </w:p>
     <w:tbl>
       <w:tblPr>
@@ -1403,30 +1451,14 @@
                 <w:color w:val="333333"/>
               </w:rPr>
             </w:pPr>
-            <w:hyperlink r:id="rId9" w:history="1">
+            <w:hyperlink r:id="rId11" w:history="1">
               <w:r>
                 <w:rPr>
                   <w:rStyle w:val="Hyperlink"/>
                   <w:rFonts w:ascii="Segoe UI" w:hAnsi="Segoe UI" w:cs="Segoe UI"/>
                   <w:color w:val="004B83"/>
                 </w:rPr>
-                <w:t>http:</w:t>
-              </w:r>
-              <w:r>
-                <w:rPr>
-                  <w:rStyle w:val="Hyperlink"/>
-                  <w:rFonts w:ascii="Segoe UI" w:hAnsi="Segoe UI" w:cs="Segoe UI"/>
-                  <w:color w:val="004B83"/>
-                </w:rPr>
-                <w:t>/</w:t>
-              </w:r>
-              <w:r>
-                <w:rPr>
-                  <w:rStyle w:val="Hyperlink"/>
-                  <w:rFonts w:ascii="Segoe UI" w:hAnsi="Segoe UI" w:cs="Segoe UI"/>
-                  <w:color w:val="004B83"/>
-                </w:rPr>
-                <w:t>/cbcl.mit.edu/softwaredatasets/FaceData2.html</w:t>
+                <w:t>http://cbcl.mit.edu/softwaredatasets/FaceData2.html</w:t>
               </w:r>
             </w:hyperlink>
           </w:p>
@@ -1463,35 +1495,7 @@
                 <w:rFonts w:ascii="Segoe UI" w:hAnsi="Segoe UI" w:cs="Segoe UI"/>
                 <w:color w:val="333333"/>
               </w:rPr>
-              <w:t>19 × 19 Gray-scale PGM format images</w:t>
-            </w:r>
-            <w:r>
-              <w:rPr>
-                <w:rFonts w:ascii="Segoe UI" w:hAnsi="Segoe UI" w:cs="Segoe UI"/>
-                <w:color w:val="333333"/>
-              </w:rPr>
-              <w:t xml:space="preserve">. </w:t>
-            </w:r>
-            <w:r>
-              <w:rPr>
-                <w:rFonts w:ascii="Segoe UI" w:hAnsi="Segoe UI" w:cs="Segoe UI"/>
-                <w:color w:val="333333"/>
-              </w:rPr>
-              <w:t>Training set: 2429 faces, 4548 non-faces</w:t>
-            </w:r>
-            <w:r>
-              <w:rPr>
-                <w:rFonts w:ascii="Segoe UI" w:hAnsi="Segoe UI" w:cs="Segoe UI"/>
-                <w:color w:val="333333"/>
-              </w:rPr>
-              <w:t xml:space="preserve">. </w:t>
-            </w:r>
-            <w:r>
-              <w:rPr>
-                <w:rFonts w:ascii="Segoe UI" w:hAnsi="Segoe UI" w:cs="Segoe UI"/>
-                <w:color w:val="333333"/>
-              </w:rPr>
-              <w:t>Test set: 472 faces, 23,573 non-faces</w:t>
+              <w:t>19 × 19 Gray-scale PGM format images. Training set: 2429 faces, 4548 non-faces. Test set: 472 faces, 23,573 non-faces</w:t>
             </w:r>
           </w:p>
         </w:tc>
@@ -1564,30 +1568,14 @@
                 <w:color w:val="333333"/>
               </w:rPr>
             </w:pPr>
-            <w:hyperlink r:id="rId10" w:history="1">
+            <w:hyperlink r:id="rId12" w:history="1">
               <w:r>
                 <w:rPr>
                   <w:rStyle w:val="Hyperlink"/>
                   <w:rFonts w:ascii="Segoe UI" w:hAnsi="Segoe UI" w:cs="Segoe UI"/>
                   <w:color w:val="004B83"/>
                 </w:rPr>
-                <w:t>www.ri.</w:t>
-              </w:r>
-              <w:r>
-                <w:rPr>
-                  <w:rStyle w:val="Hyperlink"/>
-                  <w:rFonts w:ascii="Segoe UI" w:hAnsi="Segoe UI" w:cs="Segoe UI"/>
-                  <w:color w:val="004B83"/>
-                </w:rPr>
-                <w:t>c</w:t>
-              </w:r>
-              <w:r>
-                <w:rPr>
-                  <w:rStyle w:val="Hyperlink"/>
-                  <w:rFonts w:ascii="Segoe UI" w:hAnsi="Segoe UI" w:cs="Segoe UI"/>
-                  <w:color w:val="004B83"/>
-                </w:rPr>
-                <w:t>mu.edu</w:t>
+                <w:t>www.ri.cmu.edu</w:t>
               </w:r>
             </w:hyperlink>
           </w:p>
@@ -1697,7 +1685,7 @@
                 <w:color w:val="333333"/>
               </w:rPr>
             </w:pPr>
-            <w:hyperlink r:id="rId11" w:history="1">
+            <w:hyperlink r:id="rId13" w:history="1">
               <w:r>
                 <w:rPr>
                   <w:rStyle w:val="Hyperlink"/>
@@ -1814,30 +1802,14 @@
                 <w:color w:val="333333"/>
               </w:rPr>
             </w:pPr>
-            <w:hyperlink r:id="rId12" w:history="1">
+            <w:hyperlink r:id="rId14" w:history="1">
               <w:r>
                 <w:rPr>
                   <w:rStyle w:val="Hyperlink"/>
                   <w:rFonts w:ascii="Segoe UI" w:hAnsi="Segoe UI" w:cs="Segoe UI"/>
                   <w:color w:val="004B83"/>
                 </w:rPr>
-                <w:t>www.face-rec.org/d</w:t>
-              </w:r>
-              <w:r>
-                <w:rPr>
-                  <w:rStyle w:val="Hyperlink"/>
-                  <w:rFonts w:ascii="Segoe UI" w:hAnsi="Segoe UI" w:cs="Segoe UI"/>
-                  <w:color w:val="004B83"/>
-                </w:rPr>
-                <w:t>a</w:t>
-              </w:r>
-              <w:r>
-                <w:rPr>
-                  <w:rStyle w:val="Hyperlink"/>
-                  <w:rFonts w:ascii="Segoe UI" w:hAnsi="Segoe UI" w:cs="Segoe UI"/>
-                  <w:color w:val="004B83"/>
-                </w:rPr>
-                <w:t>tabases/</w:t>
+                <w:t>www.face-rec.org/databases/</w:t>
               </w:r>
             </w:hyperlink>
           </w:p>
@@ -1947,7 +1919,7 @@
                 <w:color w:val="333333"/>
               </w:rPr>
             </w:pPr>
-            <w:hyperlink r:id="rId13" w:history="1">
+            <w:hyperlink r:id="rId15" w:history="1">
               <w:r>
                 <w:rPr>
                   <w:rStyle w:val="Hyperlink"/>
@@ -2033,6 +2005,7 @@
                 <w:rFonts w:ascii="Segoe UI" w:hAnsi="Segoe UI" w:cs="Segoe UI"/>
                 <w:color w:val="333333"/>
               </w:rPr>
+              <w:lastRenderedPageBreak/>
               <w:t>AR database</w:t>
             </w:r>
           </w:p>
@@ -2064,7 +2037,7 @@
                 <w:color w:val="333333"/>
               </w:rPr>
             </w:pPr>
-            <w:hyperlink r:id="rId14" w:history="1">
+            <w:hyperlink r:id="rId16" w:history="1">
               <w:r>
                 <w:rPr>
                   <w:rStyle w:val="Hyperlink"/>
@@ -2108,15 +2081,7 @@
                 <w:rFonts w:ascii="Segoe UI" w:hAnsi="Segoe UI" w:cs="Segoe UI"/>
                 <w:color w:val="333333"/>
               </w:rPr>
-              <w:t xml:space="preserve">It contains over 4000 color images corresponding to 126 people’s faces (70 men and 56 women). Features based on </w:t>
-            </w:r>
-            <w:r>
-              <w:rPr>
-                <w:rFonts w:ascii="Segoe UI" w:hAnsi="Segoe UI" w:cs="Segoe UI"/>
-                <w:color w:val="333333"/>
-              </w:rPr>
-              <w:lastRenderedPageBreak/>
-              <w:t>frontal view faces with different facial expressions, illumination conditions, and occlusions (sun glasses and scarf)</w:t>
+              <w:t>It contains over 4000 color images corresponding to 126 people’s faces (70 men and 56 women). Features based on frontal view faces with different facial expressions, illumination conditions, and occlusions (sun glasses and scarf)</w:t>
             </w:r>
           </w:p>
         </w:tc>
@@ -2153,13 +2118,21 @@
                 <w:color w:val="333333"/>
               </w:rPr>
             </w:pPr>
+            <w:proofErr w:type="spellStart"/>
             <w:r>
               <w:rPr>
                 <w:rFonts w:ascii="Segoe UI" w:hAnsi="Segoe UI" w:cs="Segoe UI"/>
                 <w:color w:val="333333"/>
               </w:rPr>
-              <w:lastRenderedPageBreak/>
-              <w:t>SCface—surveillance cameras face database</w:t>
+              <w:t>SCface</w:t>
+            </w:r>
+            <w:proofErr w:type="spellEnd"/>
+            <w:r>
+              <w:rPr>
+                <w:rFonts w:ascii="Segoe UI" w:hAnsi="Segoe UI" w:cs="Segoe UI"/>
+                <w:color w:val="333333"/>
+              </w:rPr>
+              <w:t>—surveillance cameras face database</w:t>
             </w:r>
           </w:p>
         </w:tc>
@@ -2190,7 +2163,7 @@
                 <w:color w:val="333333"/>
               </w:rPr>
             </w:pPr>
-            <w:hyperlink r:id="rId15" w:history="1">
+            <w:hyperlink r:id="rId17" w:history="1">
               <w:r>
                 <w:rPr>
                   <w:rStyle w:val="Hyperlink"/>
@@ -2266,6 +2239,15 @@
     </w:p>
     <w:p>
       <w:pPr>
+        <w:ind w:firstLine="720"/>
+        <w:rPr>
+          <w:sz w:val="24"/>
+          <w:szCs w:val="22"/>
+        </w:rPr>
+      </w:pPr>
+    </w:p>
+    <w:p>
+      <w:pPr>
         <w:rPr>
           <w:b/>
           <w:bCs/>
@@ -2286,50 +2268,122 @@
     <w:p>
       <w:pPr>
         <w:rPr>
+          <w:sz w:val="24"/>
+          <w:szCs w:val="22"/>
+        </w:rPr>
+      </w:pPr>
+      <w:r>
+        <w:rPr>
           <w:b/>
           <w:bCs/>
           <w:sz w:val="28"/>
           <w:szCs w:val="24"/>
         </w:rPr>
-      </w:pPr>
-      <w:r>
+        <w:tab/>
+      </w:r>
+      <w:r>
+        <w:rPr>
+          <w:sz w:val="24"/>
+          <w:szCs w:val="22"/>
+        </w:rPr>
+        <w:t>A custom dataset containing live images taken through the webcam at different poses is utilized. The process of data collection is described below:</w:t>
+      </w:r>
+    </w:p>
+    <w:p>
+      <w:pPr>
+        <w:pStyle w:val="ListParagraph"/>
+        <w:numPr>
+          <w:ilvl w:val="0"/>
+          <w:numId w:val="13"/>
+        </w:numPr>
+        <w:rPr>
+          <w:sz w:val="24"/>
+          <w:szCs w:val="22"/>
+        </w:rPr>
+      </w:pPr>
+      <w:r>
+        <w:rPr>
+          <w:sz w:val="24"/>
+          <w:szCs w:val="22"/>
+        </w:rPr>
+        <w:t>3 batches of 30 images are captured through the web camera of the laptop/personal device. This is done using the Python “OpenCV” library.</w:t>
+      </w:r>
+    </w:p>
+    <w:p>
+      <w:pPr>
+        <w:pStyle w:val="ListParagraph"/>
+        <w:numPr>
+          <w:ilvl w:val="0"/>
+          <w:numId w:val="13"/>
+        </w:numPr>
+        <w:rPr>
+          <w:sz w:val="24"/>
+          <w:szCs w:val="22"/>
+        </w:rPr>
+      </w:pPr>
+      <w:r>
+        <w:rPr>
+          <w:sz w:val="24"/>
+          <w:szCs w:val="22"/>
+        </w:rPr>
+        <w:t>Using python “</w:t>
+      </w:r>
+      <w:proofErr w:type="spellStart"/>
+      <w:r>
+        <w:rPr>
+          <w:sz w:val="24"/>
+          <w:szCs w:val="22"/>
+        </w:rPr>
+        <w:t>labelme</w:t>
+      </w:r>
+      <w:proofErr w:type="spellEnd"/>
+      <w:r>
+        <w:rPr>
+          <w:sz w:val="24"/>
+          <w:szCs w:val="22"/>
+        </w:rPr>
+        <w:t>” software program, the captured images were labeled as having a “face” or not having a face. Iteratively bounding boxes were drawn for each image containing a face.</w:t>
+      </w:r>
+    </w:p>
+    <w:p>
+      <w:pPr>
+        <w:pStyle w:val="ListParagraph"/>
+        <w:numPr>
+          <w:ilvl w:val="0"/>
+          <w:numId w:val="13"/>
+        </w:numPr>
+        <w:rPr>
+          <w:sz w:val="24"/>
+          <w:szCs w:val="22"/>
+        </w:rPr>
+      </w:pPr>
+    </w:p>
+    <w:p>
+      <w:pPr>
         <w:rPr>
           <w:b/>
           <w:bCs/>
           <w:sz w:val="28"/>
           <w:szCs w:val="24"/>
         </w:rPr>
+      </w:pPr>
+      <w:r>
+        <w:rPr>
+          <w:b/>
+          <w:bCs/>
+          <w:sz w:val="28"/>
+          <w:szCs w:val="24"/>
+        </w:rPr>
         <w:t>METHODOLOGY</w:t>
       </w:r>
-    </w:p>
-    <w:p>
-      <w:pPr>
-        <w:rPr>
-          <w:sz w:val="24"/>
-          <w:szCs w:val="22"/>
-        </w:rPr>
-      </w:pPr>
-      <w:r>
-        <w:rPr>
-          <w:sz w:val="24"/>
-          <w:szCs w:val="22"/>
-        </w:rPr>
-        <w:t>What are we doing to train the model? – process of creating your own dataset.</w:t>
-      </w:r>
-    </w:p>
-    <w:p>
-      <w:pPr>
-        <w:rPr>
-          <w:sz w:val="24"/>
-          <w:szCs w:val="22"/>
-        </w:rPr>
-      </w:pPr>
-      <w:r>
-        <w:rPr>
-          <w:sz w:val="24"/>
-          <w:szCs w:val="22"/>
-        </w:rPr>
-        <w:t xml:space="preserve">In this project, </w:t>
+      <w:r>
+        <w:rPr>
+          <w:b/>
+          <w:bCs/>
+          <w:sz w:val="28"/>
+          <w:szCs w:val="24"/>
+        </w:rPr>
+        <w:t xml:space="preserve"> – AN OVERVIEW</w:t>
       </w:r>
     </w:p>
     <w:p>
@@ -2345,7 +2399,52 @@
           <w:sz w:val="24"/>
           <w:szCs w:val="22"/>
         </w:rPr>
-        <w:t xml:space="preserve">A VGG16 pretrained image classification model has been used to classify the images based on the presence of a face or not. This is then followed by a regression model that determines the coordinates of the bounding box for the detected face. </w:t>
+        <w:t>Initially, a</w:t>
+      </w:r>
+      <w:r>
+        <w:rPr>
+          <w:sz w:val="24"/>
+          <w:szCs w:val="22"/>
+        </w:rPr>
+        <w:t xml:space="preserve"> VGG16 pretrained image classification model</w:t>
+      </w:r>
+      <w:r>
+        <w:rPr>
+          <w:sz w:val="24"/>
+          <w:szCs w:val="22"/>
+        </w:rPr>
+        <w:t xml:space="preserve"> using the </w:t>
+      </w:r>
+      <w:proofErr w:type="spellStart"/>
+      <w:r>
+        <w:rPr>
+          <w:sz w:val="24"/>
+          <w:szCs w:val="22"/>
+        </w:rPr>
+        <w:t>Keras</w:t>
+      </w:r>
+      <w:proofErr w:type="spellEnd"/>
+      <w:r>
+        <w:rPr>
+          <w:sz w:val="24"/>
+          <w:szCs w:val="22"/>
+        </w:rPr>
+        <w:t xml:space="preserve"> API</w:t>
+      </w:r>
+      <w:r>
+        <w:rPr>
+          <w:sz w:val="24"/>
+          <w:szCs w:val="22"/>
+        </w:rPr>
+        <w:t xml:space="preserve"> has been used to classify the images based on the presence of a face or not. This is then followed by a regression model that determines the coordinates of the bounding box for the detected face. </w:t>
+      </w:r>
+      <w:r>
+        <w:rPr>
+          <w:sz w:val="24"/>
+          <w:szCs w:val="22"/>
+        </w:rPr>
+        <w:lastRenderedPageBreak/>
+        <w:t>Additional layers for classification and regression are added as the final 2 layers for the task of face detection.</w:t>
       </w:r>
     </w:p>
     <w:p>
@@ -2382,6 +2481,13 @@
         </w:rPr>
         <w:t>Binary Cross Entropy</w:t>
       </w:r>
+      <w:r>
+        <w:rPr>
+          <w:sz w:val="24"/>
+          <w:szCs w:val="22"/>
+        </w:rPr>
+        <w:t xml:space="preserve"> for classification</w:t>
+      </w:r>
     </w:p>
     <w:p>
       <w:pPr>
@@ -2400,7 +2506,112 @@
           <w:sz w:val="24"/>
           <w:szCs w:val="22"/>
         </w:rPr>
-        <w:t>Localization function: this measures the error of the X and Y coordinates</w:t>
+        <w:t xml:space="preserve">Localization </w:t>
+      </w:r>
+      <w:r>
+        <w:rPr>
+          <w:sz w:val="24"/>
+          <w:szCs w:val="22"/>
+        </w:rPr>
+        <w:t xml:space="preserve">Loss </w:t>
+      </w:r>
+      <w:r>
+        <w:rPr>
+          <w:sz w:val="24"/>
+          <w:szCs w:val="22"/>
+        </w:rPr>
+        <w:t>function: this measures the error of the X and Y coordinates</w:t>
+      </w:r>
+      <w:r>
+        <w:rPr>
+          <w:sz w:val="24"/>
+          <w:szCs w:val="22"/>
+        </w:rPr>
+        <w:t xml:space="preserve"> and the height and width of the bounding box with the actual and predicted values.</w:t>
+      </w:r>
+    </w:p>
+    <w:p>
+      <w:pPr>
+        <w:rPr>
+          <w:sz w:val="24"/>
+          <w:szCs w:val="22"/>
+        </w:rPr>
+      </w:pPr>
+      <w:r>
+        <w:rPr>
+          <w:sz w:val="24"/>
+          <w:szCs w:val="22"/>
+        </w:rPr>
+        <w:t xml:space="preserve">The results of implementing the model will 5 </w:t>
+      </w:r>
+      <w:r>
+        <w:rPr>
+          <w:sz w:val="24"/>
+          <w:szCs w:val="22"/>
+        </w:rPr>
+        <w:t>values</w:t>
+      </w:r>
+      <w:r>
+        <w:rPr>
+          <w:sz w:val="24"/>
+          <w:szCs w:val="22"/>
+        </w:rPr>
+        <w:t xml:space="preserve">: </w:t>
+      </w:r>
+    </w:p>
+    <w:p>
+      <w:pPr>
+        <w:pStyle w:val="ListParagraph"/>
+        <w:numPr>
+          <w:ilvl w:val="0"/>
+          <w:numId w:val="12"/>
+        </w:numPr>
+        <w:rPr>
+          <w:sz w:val="24"/>
+          <w:szCs w:val="22"/>
+        </w:rPr>
+      </w:pPr>
+      <w:r>
+        <w:rPr>
+          <w:sz w:val="24"/>
+          <w:szCs w:val="22"/>
+        </w:rPr>
+        <w:t>First set of value will be whether a face was detected or not</w:t>
+      </w:r>
+    </w:p>
+    <w:p>
+      <w:pPr>
+        <w:pStyle w:val="ListParagraph"/>
+        <w:numPr>
+          <w:ilvl w:val="0"/>
+          <w:numId w:val="12"/>
+        </w:numPr>
+        <w:rPr>
+          <w:sz w:val="24"/>
+          <w:szCs w:val="22"/>
+        </w:rPr>
+      </w:pPr>
+      <w:r>
+        <w:rPr>
+          <w:sz w:val="24"/>
+          <w:szCs w:val="22"/>
+        </w:rPr>
+        <w:t>The next set will be 4 values of the X, and Y coordinates of our bounding box.</w:t>
+      </w:r>
+    </w:p>
+    <w:p>
+      <w:pPr>
+        <w:rPr>
+          <w:sz w:val="24"/>
+          <w:szCs w:val="22"/>
+        </w:rPr>
+      </w:pPr>
+      <w:r>
+        <w:rPr>
+          <w:sz w:val="24"/>
+          <w:szCs w:val="22"/>
+        </w:rPr>
+        <w:t xml:space="preserve">For the purpose of face detection, we primarily use </w:t>
       </w:r>
     </w:p>
     <w:p>
@@ -2478,24 +2689,32 @@
         </w:rPr>
         <w:t>CONCLUSION</w:t>
       </w:r>
-    </w:p>
-    <w:p>
-      <w:pPr>
+      <w:r>
         <w:rPr>
           <w:b/>
           <w:bCs/>
           <w:sz w:val="28"/>
           <w:szCs w:val="24"/>
         </w:rPr>
-      </w:pPr>
-      <w:r>
+        <w:t xml:space="preserve"> &amp; LIMITATIONS</w:t>
+      </w:r>
+    </w:p>
+    <w:p>
+      <w:pPr>
         <w:rPr>
           <w:b/>
           <w:bCs/>
           <w:sz w:val="28"/>
           <w:szCs w:val="24"/>
         </w:rPr>
-        <w:lastRenderedPageBreak/>
+      </w:pPr>
+      <w:r>
+        <w:rPr>
+          <w:b/>
+          <w:bCs/>
+          <w:sz w:val="28"/>
+          <w:szCs w:val="24"/>
+        </w:rPr>
         <w:t>REFERENCES</w:t>
       </w:r>
     </w:p>
@@ -2528,6 +2747,7 @@
         </w:rPr>
         <w:t>Kumar, A., Kaur, A. &amp; Kumar, M. Face detection techniques: a review. </w:t>
       </w:r>
+      <w:proofErr w:type="spellStart"/>
       <w:r>
         <w:rPr>
           <w:rFonts w:ascii="Segoe UI" w:hAnsi="Segoe UI" w:cs="Segoe UI"/>
@@ -2536,7 +2756,40 @@
           <w:color w:val="333333"/>
           <w:shd w:val="clear" w:color="auto" w:fill="FCFCFC"/>
         </w:rPr>
-        <w:t>Artif Intell Rev</w:t>
+        <w:t>Artif</w:t>
+      </w:r>
+      <w:proofErr w:type="spellEnd"/>
+      <w:r>
+        <w:rPr>
+          <w:rFonts w:ascii="Segoe UI" w:hAnsi="Segoe UI" w:cs="Segoe UI"/>
+          <w:i/>
+          <w:iCs/>
+          <w:color w:val="333333"/>
+          <w:shd w:val="clear" w:color="auto" w:fill="FCFCFC"/>
+        </w:rPr>
+        <w:t xml:space="preserve"> </w:t>
+      </w:r>
+      <w:proofErr w:type="spellStart"/>
+      <w:r>
+        <w:rPr>
+          <w:rFonts w:ascii="Segoe UI" w:hAnsi="Segoe UI" w:cs="Segoe UI"/>
+          <w:i/>
+          <w:iCs/>
+          <w:color w:val="333333"/>
+          <w:shd w:val="clear" w:color="auto" w:fill="FCFCFC"/>
+        </w:rPr>
+        <w:t>Intell</w:t>
+      </w:r>
+      <w:proofErr w:type="spellEnd"/>
+      <w:r>
+        <w:rPr>
+          <w:rFonts w:ascii="Segoe UI" w:hAnsi="Segoe UI" w:cs="Segoe UI"/>
+          <w:i/>
+          <w:iCs/>
+          <w:color w:val="333333"/>
+          <w:shd w:val="clear" w:color="auto" w:fill="FCFCFC"/>
+        </w:rPr>
+        <w:t xml:space="preserve"> Rev</w:t>
       </w:r>
       <w:r>
         <w:rPr>
@@ -2564,7 +2817,7 @@
         </w:rPr>
         <w:t xml:space="preserve">, 927–948 (2019). </w:t>
       </w:r>
-      <w:hyperlink r:id="rId16" w:history="1">
+      <w:hyperlink r:id="rId18" w:history="1">
         <w:r>
           <w:rPr>
             <w:rStyle w:val="Hyperlink"/>
@@ -2602,7 +2855,25 @@
           <w:color w:val="333333"/>
           <w:shd w:val="clear" w:color="auto" w:fill="FCFCFC"/>
         </w:rPr>
-        <w:t>P. Viola and M. Jones, "Rapid object detection using a boosted cascade of simple features," Proceedings of the 2001 IEEE Computer Society Conference on Computer Vision and Pattern Recognition. CVPR 2001, Kauai, HI, USA, 2001, pp. I-I, doi: 10.1109/CVPR.2001.990517.</w:t>
+        <w:t xml:space="preserve">P. Viola and M. Jones, "Rapid object detection using a boosted cascade of simple features," Proceedings of the 2001 IEEE Computer Society Conference on Computer Vision and Pattern Recognition. CVPR 2001, Kauai, HI, USA, 2001, pp. I-I, </w:t>
+      </w:r>
+      <w:proofErr w:type="spellStart"/>
+      <w:r>
+        <w:rPr>
+          <w:rFonts w:ascii="Segoe UI" w:hAnsi="Segoe UI" w:cs="Segoe UI"/>
+          <w:color w:val="333333"/>
+          <w:shd w:val="clear" w:color="auto" w:fill="FCFCFC"/>
+        </w:rPr>
+        <w:t>doi</w:t>
+      </w:r>
+      <w:proofErr w:type="spellEnd"/>
+      <w:r>
+        <w:rPr>
+          <w:rFonts w:ascii="Segoe UI" w:hAnsi="Segoe UI" w:cs="Segoe UI"/>
+          <w:color w:val="333333"/>
+          <w:shd w:val="clear" w:color="auto" w:fill="FCFCFC"/>
+        </w:rPr>
+        <w:t>: 10.1109/CVPR.2001.990517.</w:t>
       </w:r>
     </w:p>
     <w:p>
@@ -2820,6 +3091,95 @@
     </w:lvl>
   </w:abstractNum>
   <w:abstractNum w:abstractNumId="2" w15:restartNumberingAfterBreak="0">
+    <w:nsid w:val="0A1F7B73"/>
+    <w:multiLevelType w:val="hybridMultilevel"/>
+    <w:tmpl w:val="33F48EB8"/>
+    <w:lvl w:ilvl="0" w:tplc="0409000F">
+      <w:start w:val="1"/>
+      <w:numFmt w:val="decimal"/>
+      <w:lvlText w:val="%1."/>
+      <w:lvlJc w:val="left"/>
+      <w:pPr>
+        <w:ind w:left="720" w:hanging="360"/>
+      </w:pPr>
+      <w:rPr>
+        <w:rFonts w:hint="default"/>
+      </w:rPr>
+    </w:lvl>
+    <w:lvl w:ilvl="1" w:tplc="04090019" w:tentative="1">
+      <w:start w:val="1"/>
+      <w:numFmt w:val="lowerLetter"/>
+      <w:lvlText w:val="%2."/>
+      <w:lvlJc w:val="left"/>
+      <w:pPr>
+        <w:ind w:left="1440" w:hanging="360"/>
+      </w:pPr>
+    </w:lvl>
+    <w:lvl w:ilvl="2" w:tplc="0409001B" w:tentative="1">
+      <w:start w:val="1"/>
+      <w:numFmt w:val="lowerRoman"/>
+      <w:lvlText w:val="%3."/>
+      <w:lvlJc w:val="right"/>
+      <w:pPr>
+        <w:ind w:left="2160" w:hanging="180"/>
+      </w:pPr>
+    </w:lvl>
+    <w:lvl w:ilvl="3" w:tplc="0409000F" w:tentative="1">
+      <w:start w:val="1"/>
+      <w:numFmt w:val="decimal"/>
+      <w:lvlText w:val="%4."/>
+      <w:lvlJc w:val="left"/>
+      <w:pPr>
+        <w:ind w:left="2880" w:hanging="360"/>
+      </w:pPr>
+    </w:lvl>
+    <w:lvl w:ilvl="4" w:tplc="04090019" w:tentative="1">
+      <w:start w:val="1"/>
+      <w:numFmt w:val="lowerLetter"/>
+      <w:lvlText w:val="%5."/>
+      <w:lvlJc w:val="left"/>
+      <w:pPr>
+        <w:ind w:left="3600" w:hanging="360"/>
+      </w:pPr>
+    </w:lvl>
+    <w:lvl w:ilvl="5" w:tplc="0409001B" w:tentative="1">
+      <w:start w:val="1"/>
+      <w:numFmt w:val="lowerRoman"/>
+      <w:lvlText w:val="%6."/>
+      <w:lvlJc w:val="right"/>
+      <w:pPr>
+        <w:ind w:left="4320" w:hanging="180"/>
+      </w:pPr>
+    </w:lvl>
+    <w:lvl w:ilvl="6" w:tplc="0409000F" w:tentative="1">
+      <w:start w:val="1"/>
+      <w:numFmt w:val="decimal"/>
+      <w:lvlText w:val="%7."/>
+      <w:lvlJc w:val="left"/>
+      <w:pPr>
+        <w:ind w:left="5040" w:hanging="360"/>
+      </w:pPr>
+    </w:lvl>
+    <w:lvl w:ilvl="7" w:tplc="04090019" w:tentative="1">
+      <w:start w:val="1"/>
+      <w:numFmt w:val="lowerLetter"/>
+      <w:lvlText w:val="%8."/>
+      <w:lvlJc w:val="left"/>
+      <w:pPr>
+        <w:ind w:left="5760" w:hanging="360"/>
+      </w:pPr>
+    </w:lvl>
+    <w:lvl w:ilvl="8" w:tplc="0409001B" w:tentative="1">
+      <w:start w:val="1"/>
+      <w:numFmt w:val="lowerRoman"/>
+      <w:lvlText w:val="%9."/>
+      <w:lvlJc w:val="right"/>
+      <w:pPr>
+        <w:ind w:left="6480" w:hanging="180"/>
+      </w:pPr>
+    </w:lvl>
+  </w:abstractNum>
+  <w:abstractNum w:abstractNumId="3" w15:restartNumberingAfterBreak="0">
     <w:nsid w:val="1A9A4073"/>
     <w:multiLevelType w:val="hybridMultilevel"/>
     <w:tmpl w:val="8AD0B266"/>
@@ -2908,7 +3268,7 @@
       </w:pPr>
     </w:lvl>
   </w:abstractNum>
-  <w:abstractNum w:abstractNumId="3" w15:restartNumberingAfterBreak="0">
+  <w:abstractNum w:abstractNumId="4" w15:restartNumberingAfterBreak="0">
     <w:nsid w:val="2C557400"/>
     <w:multiLevelType w:val="hybridMultilevel"/>
     <w:tmpl w:val="D73EF69A"/>
@@ -2994,7 +3354,96 @@
       </w:pPr>
     </w:lvl>
   </w:abstractNum>
-  <w:abstractNum w:abstractNumId="4" w15:restartNumberingAfterBreak="0">
+  <w:abstractNum w:abstractNumId="5" w15:restartNumberingAfterBreak="0">
+    <w:nsid w:val="31E71CBF"/>
+    <w:multiLevelType w:val="hybridMultilevel"/>
+    <w:tmpl w:val="F5E04250"/>
+    <w:lvl w:ilvl="0" w:tplc="04090019">
+      <w:start w:val="1"/>
+      <w:numFmt w:val="lowerLetter"/>
+      <w:lvlText w:val="%1."/>
+      <w:lvlJc w:val="left"/>
+      <w:pPr>
+        <w:ind w:left="720" w:hanging="360"/>
+      </w:pPr>
+      <w:rPr>
+        <w:rFonts w:hint="default"/>
+      </w:rPr>
+    </w:lvl>
+    <w:lvl w:ilvl="1" w:tplc="04090019" w:tentative="1">
+      <w:start w:val="1"/>
+      <w:numFmt w:val="lowerLetter"/>
+      <w:lvlText w:val="%2."/>
+      <w:lvlJc w:val="left"/>
+      <w:pPr>
+        <w:ind w:left="1440" w:hanging="360"/>
+      </w:pPr>
+    </w:lvl>
+    <w:lvl w:ilvl="2" w:tplc="0409001B" w:tentative="1">
+      <w:start w:val="1"/>
+      <w:numFmt w:val="lowerRoman"/>
+      <w:lvlText w:val="%3."/>
+      <w:lvlJc w:val="right"/>
+      <w:pPr>
+        <w:ind w:left="2160" w:hanging="180"/>
+      </w:pPr>
+    </w:lvl>
+    <w:lvl w:ilvl="3" w:tplc="0409000F" w:tentative="1">
+      <w:start w:val="1"/>
+      <w:numFmt w:val="decimal"/>
+      <w:lvlText w:val="%4."/>
+      <w:lvlJc w:val="left"/>
+      <w:pPr>
+        <w:ind w:left="2880" w:hanging="360"/>
+      </w:pPr>
+    </w:lvl>
+    <w:lvl w:ilvl="4" w:tplc="04090019" w:tentative="1">
+      <w:start w:val="1"/>
+      <w:numFmt w:val="lowerLetter"/>
+      <w:lvlText w:val="%5."/>
+      <w:lvlJc w:val="left"/>
+      <w:pPr>
+        <w:ind w:left="3600" w:hanging="360"/>
+      </w:pPr>
+    </w:lvl>
+    <w:lvl w:ilvl="5" w:tplc="0409001B" w:tentative="1">
+      <w:start w:val="1"/>
+      <w:numFmt w:val="lowerRoman"/>
+      <w:lvlText w:val="%6."/>
+      <w:lvlJc w:val="right"/>
+      <w:pPr>
+        <w:ind w:left="4320" w:hanging="180"/>
+      </w:pPr>
+    </w:lvl>
+    <w:lvl w:ilvl="6" w:tplc="0409000F" w:tentative="1">
+      <w:start w:val="1"/>
+      <w:numFmt w:val="decimal"/>
+      <w:lvlText w:val="%7."/>
+      <w:lvlJc w:val="left"/>
+      <w:pPr>
+        <w:ind w:left="5040" w:hanging="360"/>
+      </w:pPr>
+    </w:lvl>
+    <w:lvl w:ilvl="7" w:tplc="04090019" w:tentative="1">
+      <w:start w:val="1"/>
+      <w:numFmt w:val="lowerLetter"/>
+      <w:lvlText w:val="%8."/>
+      <w:lvlJc w:val="left"/>
+      <w:pPr>
+        <w:ind w:left="5760" w:hanging="360"/>
+      </w:pPr>
+    </w:lvl>
+    <w:lvl w:ilvl="8" w:tplc="0409001B" w:tentative="1">
+      <w:start w:val="1"/>
+      <w:numFmt w:val="lowerRoman"/>
+      <w:lvlText w:val="%9."/>
+      <w:lvlJc w:val="right"/>
+      <w:pPr>
+        <w:ind w:left="6480" w:hanging="180"/>
+      </w:pPr>
+    </w:lvl>
+  </w:abstractNum>
+  <w:abstractNum w:abstractNumId="6" w15:restartNumberingAfterBreak="0">
     <w:nsid w:val="32F21EAB"/>
     <w:multiLevelType w:val="hybridMultilevel"/>
     <w:tmpl w:val="DE6EBE3C"/>
@@ -3107,7 +3556,7 @@
       </w:rPr>
     </w:lvl>
   </w:abstractNum>
-  <w:abstractNum w:abstractNumId="5" w15:restartNumberingAfterBreak="0">
+  <w:abstractNum w:abstractNumId="7" w15:restartNumberingAfterBreak="0">
     <w:nsid w:val="34BD63F1"/>
     <w:multiLevelType w:val="hybridMultilevel"/>
     <w:tmpl w:val="4DAEA138"/>
@@ -3196,7 +3645,7 @@
       </w:pPr>
     </w:lvl>
   </w:abstractNum>
-  <w:abstractNum w:abstractNumId="6" w15:restartNumberingAfterBreak="0">
+  <w:abstractNum w:abstractNumId="8" w15:restartNumberingAfterBreak="0">
     <w:nsid w:val="39896CEF"/>
     <w:multiLevelType w:val="hybridMultilevel"/>
     <w:tmpl w:val="D5FEE90A"/>
@@ -3285,7 +3734,7 @@
       </w:pPr>
     </w:lvl>
   </w:abstractNum>
-  <w:abstractNum w:abstractNumId="7" w15:restartNumberingAfterBreak="0">
+  <w:abstractNum w:abstractNumId="9" w15:restartNumberingAfterBreak="0">
     <w:nsid w:val="3A41193B"/>
     <w:multiLevelType w:val="hybridMultilevel"/>
     <w:tmpl w:val="32043B78"/>
@@ -3374,7 +3823,7 @@
       </w:pPr>
     </w:lvl>
   </w:abstractNum>
-  <w:abstractNum w:abstractNumId="8" w15:restartNumberingAfterBreak="0">
+  <w:abstractNum w:abstractNumId="10" w15:restartNumberingAfterBreak="0">
     <w:nsid w:val="4DAD31AC"/>
     <w:multiLevelType w:val="hybridMultilevel"/>
     <w:tmpl w:val="04E4F192"/>
@@ -3463,7 +3912,7 @@
       </w:pPr>
     </w:lvl>
   </w:abstractNum>
-  <w:abstractNum w:abstractNumId="9" w15:restartNumberingAfterBreak="0">
+  <w:abstractNum w:abstractNumId="11" w15:restartNumberingAfterBreak="0">
     <w:nsid w:val="662C65ED"/>
     <w:multiLevelType w:val="hybridMultilevel"/>
     <w:tmpl w:val="499C4504"/>
@@ -3554,7 +4003,7 @@
       </w:pPr>
     </w:lvl>
   </w:abstractNum>
-  <w:abstractNum w:abstractNumId="10" w15:restartNumberingAfterBreak="0">
+  <w:abstractNum w:abstractNumId="12" w15:restartNumberingAfterBreak="0">
     <w:nsid w:val="73C822C9"/>
     <w:multiLevelType w:val="hybridMultilevel"/>
     <w:tmpl w:val="7E1A0CC6"/>
@@ -3644,25 +4093,25 @@
     </w:lvl>
   </w:abstractNum>
   <w:num w:numId="1" w16cid:durableId="1187713254">
+    <w:abstractNumId w:val="6"/>
+  </w:num>
+  <w:num w:numId="2" w16cid:durableId="1200901532">
+    <w:abstractNumId w:val="11"/>
+  </w:num>
+  <w:num w:numId="3" w16cid:durableId="247693107">
+    <w:abstractNumId w:val="7"/>
+  </w:num>
+  <w:num w:numId="4" w16cid:durableId="1058169590">
+    <w:abstractNumId w:val="3"/>
+  </w:num>
+  <w:num w:numId="5" w16cid:durableId="850608887">
+    <w:abstractNumId w:val="12"/>
+  </w:num>
+  <w:num w:numId="6" w16cid:durableId="1215114897">
     <w:abstractNumId w:val="4"/>
   </w:num>
-  <w:num w:numId="2" w16cid:durableId="1200901532">
+  <w:num w:numId="7" w16cid:durableId="2041323005">
     <w:abstractNumId w:val="9"/>
-  </w:num>
-  <w:num w:numId="3" w16cid:durableId="247693107">
-    <w:abstractNumId w:val="5"/>
-  </w:num>
-  <w:num w:numId="4" w16cid:durableId="1058169590">
-    <w:abstractNumId w:val="2"/>
-  </w:num>
-  <w:num w:numId="5" w16cid:durableId="850608887">
-    <w:abstractNumId w:val="10"/>
-  </w:num>
-  <w:num w:numId="6" w16cid:durableId="1215114897">
-    <w:abstractNumId w:val="3"/>
-  </w:num>
-  <w:num w:numId="7" w16cid:durableId="2041323005">
-    <w:abstractNumId w:val="7"/>
   </w:num>
   <w:num w:numId="8" w16cid:durableId="812524045">
     <w:abstractNumId w:val="1"/>
@@ -3671,10 +4120,16 @@
     <w:abstractNumId w:val="0"/>
   </w:num>
   <w:num w:numId="10" w16cid:durableId="915945034">
-    <w:abstractNumId w:val="6"/>
+    <w:abstractNumId w:val="8"/>
   </w:num>
   <w:num w:numId="11" w16cid:durableId="2061829396">
-    <w:abstractNumId w:val="8"/>
+    <w:abstractNumId w:val="10"/>
+  </w:num>
+  <w:num w:numId="12" w16cid:durableId="56365369">
+    <w:abstractNumId w:val="5"/>
+  </w:num>
+  <w:num w:numId="13" w16cid:durableId="2012752001">
+    <w:abstractNumId w:val="2"/>
   </w:num>
 </w:numbering>
 </file>
@@ -4466,4 +4921,16 @@
     </a:ext>
   </a:extLst>
 </a:theme>
+</file>
+
+<file path=customXml/item1.xml><?xml version="1.0" encoding="utf-8"?>
+<b:Sources xmlns:b="http://schemas.openxmlformats.org/officeDocument/2006/bibliography" xmlns="http://schemas.openxmlformats.org/officeDocument/2006/bibliography" SelectedStyle="\APASixthEditionOfficeOnline.xsl" StyleName="APA" Version="6"/>
+</file>
+
+<file path=customXml/itemProps1.xml><?xml version="1.0" encoding="utf-8"?>
+<ds:datastoreItem xmlns:ds="http://schemas.openxmlformats.org/officeDocument/2006/customXml" ds:itemID="{836F2752-AF0E-4EC3-AF57-60E28404295C}">
+  <ds:schemaRefs>
+    <ds:schemaRef ds:uri="http://schemas.openxmlformats.org/officeDocument/2006/bibliography"/>
+  </ds:schemaRefs>
+</ds:datastoreItem>
 </file>
</xml_diff>